<commit_message>
manager behavior and swot
</commit_message>
<xml_diff>
--- a/1.Final semester PROJECT/Business/Logistics, supply chain and value chain.docx
+++ b/1.Final semester PROJECT/Business/Logistics, supply chain and value chain.docx
@@ -230,7 +230,7 @@
           </mc:Choice>
           <mc:Fallback>
             <w:pict>
-              <v:shapetype w14:anchorId="4DCF8616" id="_x0000_t32" coordsize="21600,21600" o:spt="32" o:oned="t" path="m,l21600,21600e" filled="f">
+              <v:shapetype w14:anchorId="24732E61" id="_x0000_t32" coordsize="21600,21600" o:spt="32" o:oned="t" path="m,l21600,21600e" filled="f">
                 <v:path arrowok="t" fillok="f" o:connecttype="none"/>
                 <o:lock v:ext="edit" shapetype="t"/>
               </v:shapetype>
@@ -304,7 +304,7 @@
           </mc:Choice>
           <mc:Fallback>
             <w:pict>
-              <v:shape w14:anchorId="5A67F768" id="Straight Arrow Connector 10" o:spid="_x0000_s1026" type="#_x0000_t32" style="position:absolute;margin-left:12.25pt;margin-top:5.5pt;width:93.05pt;height:0;flip:x;z-index:251675648;visibility:visible;mso-wrap-style:square;mso-height-percent:0;mso-wrap-distance-left:9pt;mso-wrap-distance-top:0;mso-wrap-distance-right:9pt;mso-wrap-distance-bottom:0;mso-position-horizontal:absolute;mso-position-horizontal-relative:text;mso-position-vertical:absolute;mso-position-vertical-relative:text;mso-height-percent:0;mso-height-relative:margin" o:gfxdata="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" strokecolor="#bc4542 [3045]">
+              <v:shape w14:anchorId="59CADC79" id="Straight Arrow Connector 10" o:spid="_x0000_s1026" type="#_x0000_t32" style="position:absolute;margin-left:12.25pt;margin-top:5.5pt;width:93.05pt;height:0;flip:x;z-index:251675648;visibility:visible;mso-wrap-style:square;mso-height-percent:0;mso-wrap-distance-left:9pt;mso-wrap-distance-top:0;mso-wrap-distance-right:9pt;mso-wrap-distance-bottom:0;mso-position-horizontal:absolute;mso-position-horizontal-relative:text;mso-position-vertical:absolute;mso-position-vertical-relative:text;mso-height-percent:0;mso-height-relative:margin" o:gfxdata="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" strokecolor="#bc4542 [3045]">
                 <v:stroke endarrow="open"/>
               </v:shape>
             </w:pict>
@@ -435,6 +435,9 @@
                             <w:r>
                               <w:t>Internet customer</w:t>
                             </w:r>
+                            <w:r>
+                              <w:t>s</w:t>
+                            </w:r>
                           </w:p>
                         </w:txbxContent>
                       </wps:txbx>
@@ -461,6 +464,9 @@
                       </w:pPr>
                       <w:r>
                         <w:t>Internet customer</w:t>
+                      </w:r>
+                      <w:r>
+                        <w:t>s</w:t>
                       </w:r>
                     </w:p>
                   </w:txbxContent>
@@ -646,7 +652,7 @@
           </mc:Choice>
           <mc:Fallback>
             <w:pict>
-              <v:shape w14:anchorId="5558CDF9" id="Straight Arrow Connector 17" o:spid="_x0000_s1026" type="#_x0000_t32" style="position:absolute;margin-left:262.2pt;margin-top:3.05pt;width:55.05pt;height:63.15pt;flip:x;z-index:251683840;visibility:visible;mso-wrap-style:square;mso-width-percent:0;mso-height-percent:0;mso-wrap-distance-left:9pt;mso-wrap-distance-top:0;mso-wrap-distance-right:9pt;mso-wrap-distance-bottom:0;mso-position-horizontal:absolute;mso-position-horizontal-relative:text;mso-position-vertical:absolute;mso-position-vertical-relative:text;mso-width-percent:0;mso-height-percent:0;mso-width-relative:margin;mso-height-relative:margin" o:gfxdata="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" strokecolor="#4579b8 [3044]">
+              <v:shape w14:anchorId="09E6287B" id="Straight Arrow Connector 17" o:spid="_x0000_s1026" type="#_x0000_t32" style="position:absolute;margin-left:262.2pt;margin-top:3.05pt;width:55.05pt;height:63.15pt;flip:x;z-index:251683840;visibility:visible;mso-wrap-style:square;mso-width-percent:0;mso-height-percent:0;mso-wrap-distance-left:9pt;mso-wrap-distance-top:0;mso-wrap-distance-right:9pt;mso-wrap-distance-bottom:0;mso-position-horizontal:absolute;mso-position-horizontal-relative:text;mso-position-vertical:absolute;mso-position-vertical-relative:text;mso-width-percent:0;mso-height-percent:0;mso-width-relative:margin;mso-height-relative:margin" o:gfxdata="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" strokecolor="#4579b8 [3044]">
                 <v:stroke endarrow="open"/>
               </v:shape>
             </w:pict>
@@ -719,7 +725,7 @@
           </mc:Choice>
           <mc:Fallback>
             <w:pict>
-              <v:shape w14:anchorId="59AF33A4" id="Straight Arrow Connector 6" o:spid="_x0000_s1026" type="#_x0000_t32" style="position:absolute;margin-left:105.3pt;margin-top:3.05pt;width:63.85pt;height:63.15pt;z-index:251668480;visibility:visible;mso-wrap-style:square;mso-width-percent:0;mso-height-percent:0;mso-wrap-distance-left:9pt;mso-wrap-distance-top:0;mso-wrap-distance-right:9pt;mso-wrap-distance-bottom:0;mso-position-horizontal:absolute;mso-position-horizontal-relative:text;mso-position-vertical:absolute;mso-position-vertical-relative:text;mso-width-percent:0;mso-height-percent:0;mso-width-relative:margin;mso-height-relative:margin" o:gfxdata="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" strokecolor="#4579b8 [3044]">
+              <v:shape w14:anchorId="25AA356B" id="Straight Arrow Connector 6" o:spid="_x0000_s1026" type="#_x0000_t32" style="position:absolute;margin-left:105.3pt;margin-top:3.05pt;width:63.85pt;height:63.15pt;z-index:251668480;visibility:visible;mso-wrap-style:square;mso-width-percent:0;mso-height-percent:0;mso-wrap-distance-left:9pt;mso-wrap-distance-top:0;mso-wrap-distance-right:9pt;mso-wrap-distance-bottom:0;mso-position-horizontal:absolute;mso-position-horizontal-relative:text;mso-position-vertical:absolute;mso-position-vertical-relative:text;mso-width-percent:0;mso-height-percent:0;mso-width-relative:margin;mso-height-relative:margin" o:gfxdata="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" strokecolor="#4579b8 [3044]">
                 <v:stroke endarrow="open"/>
               </v:shape>
             </w:pict>
@@ -800,7 +806,7 @@
           </mc:Choice>
           <mc:Fallback>
             <w:pict>
-              <v:shape w14:anchorId="0FD6B922" id="Straight Arrow Connector 22" o:spid="_x0000_s1026" type="#_x0000_t32" style="position:absolute;margin-left:12.2pt;margin-top:299.75pt;width:395.15pt;height:0;z-index:251692032;visibility:visible;mso-wrap-style:square;mso-width-percent:0;mso-height-percent:0;mso-wrap-distance-left:9pt;mso-wrap-distance-top:0;mso-wrap-distance-right:9pt;mso-wrap-distance-bottom:0;mso-position-horizontal:absolute;mso-position-horizontal-relative:text;mso-position-vertical:absolute;mso-position-vertical-relative:text;mso-width-percent:0;mso-height-percent:0;mso-width-relative:margin;mso-height-relative:margin" o:gfxdata="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" strokecolor="#94b64e [3046]">
+              <v:shape w14:anchorId="375DCC49" id="Straight Arrow Connector 22" o:spid="_x0000_s1026" type="#_x0000_t32" style="position:absolute;margin-left:12.2pt;margin-top:299.75pt;width:395.15pt;height:0;z-index:251692032;visibility:visible;mso-wrap-style:square;mso-width-percent:0;mso-height-percent:0;mso-wrap-distance-left:9pt;mso-wrap-distance-top:0;mso-wrap-distance-right:9pt;mso-wrap-distance-bottom:0;mso-position-horizontal:absolute;mso-position-horizontal-relative:text;mso-position-vertical:absolute;mso-position-vertical-relative:text;mso-width-percent:0;mso-height-percent:0;mso-width-relative:margin;mso-height-relative:margin" o:gfxdata="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" strokecolor="#94b64e [3046]">
                 <v:stroke endarrow="open"/>
               </v:shape>
             </w:pict>
@@ -1066,7 +1072,7 @@
           </mc:Choice>
           <mc:Fallback>
             <w:pict>
-              <v:shape w14:anchorId="62CBAB3C" id="Straight Arrow Connector 25" o:spid="_x0000_s1026" type="#_x0000_t32" style="position:absolute;margin-left:262.2pt;margin-top:257.7pt;width:145.25pt;height:0;flip:x;z-index:251698176;visibility:visible;mso-wrap-style:square;mso-width-percent:0;mso-height-percent:0;mso-wrap-distance-left:9pt;mso-wrap-distance-top:0;mso-wrap-distance-right:9pt;mso-wrap-distance-bottom:0;mso-position-horizontal:absolute;mso-position-horizontal-relative:text;mso-position-vertical:absolute;mso-position-vertical-relative:text;mso-width-percent:0;mso-height-percent:0;mso-width-relative:margin;mso-height-relative:margin" o:gfxdata="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" strokecolor="#94b64e [3046]">
+              <v:shape w14:anchorId="459EF3D3" id="Straight Arrow Connector 25" o:spid="_x0000_s1026" type="#_x0000_t32" style="position:absolute;margin-left:262.2pt;margin-top:257.7pt;width:145.25pt;height:0;flip:x;z-index:251698176;visibility:visible;mso-wrap-style:square;mso-width-percent:0;mso-height-percent:0;mso-wrap-distance-left:9pt;mso-wrap-distance-top:0;mso-wrap-distance-right:9pt;mso-wrap-distance-bottom:0;mso-position-horizontal:absolute;mso-position-horizontal-relative:text;mso-position-vertical:absolute;mso-position-vertical-relative:text;mso-width-percent:0;mso-height-percent:0;mso-width-relative:margin;mso-height-relative:margin" o:gfxdata="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" strokecolor="#94b64e [3046]">
                 <v:stroke endarrow="open"/>
               </v:shape>
             </w:pict>
@@ -1139,7 +1145,7 @@
           </mc:Choice>
           <mc:Fallback>
             <w:pict>
-              <v:shape w14:anchorId="575CBB95" id="Straight Arrow Connector 24" o:spid="_x0000_s1026" type="#_x0000_t32" style="position:absolute;margin-left:105.3pt;margin-top:257.7pt;width:156.9pt;height:0;z-index:251696128;visibility:visible;mso-wrap-style:square;mso-width-percent:0;mso-height-percent:0;mso-wrap-distance-left:9pt;mso-wrap-distance-top:0;mso-wrap-distance-right:9pt;mso-wrap-distance-bottom:0;mso-position-horizontal:absolute;mso-position-horizontal-relative:text;mso-position-vertical:absolute;mso-position-vertical-relative:text;mso-width-percent:0;mso-height-percent:0;mso-width-relative:margin;mso-height-relative:margin" o:gfxdata="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" strokecolor="#94b64e [3046]">
+              <v:shape w14:anchorId="7F6BF443" id="Straight Arrow Connector 24" o:spid="_x0000_s1026" type="#_x0000_t32" style="position:absolute;margin-left:105.3pt;margin-top:257.7pt;width:156.9pt;height:0;z-index:251696128;visibility:visible;mso-wrap-style:square;mso-width-percent:0;mso-height-percent:0;mso-wrap-distance-left:9pt;mso-wrap-distance-top:0;mso-wrap-distance-right:9pt;mso-wrap-distance-bottom:0;mso-position-horizontal:absolute;mso-position-horizontal-relative:text;mso-position-vertical:absolute;mso-position-vertical-relative:text;mso-width-percent:0;mso-height-percent:0;mso-width-relative:margin;mso-height-relative:margin" o:gfxdata="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" strokecolor="#94b64e [3046]">
                 <v:stroke endarrow="open"/>
               </v:shape>
             </w:pict>
@@ -1212,7 +1218,7 @@
           </mc:Choice>
           <mc:Fallback>
             <w:pict>
-              <v:shape w14:anchorId="5AE0BBBA" id="Straight Arrow Connector 23" o:spid="_x0000_s1026" type="#_x0000_t32" style="position:absolute;margin-left:12.25pt;margin-top:257.65pt;width:93.05pt;height:0;z-index:251694080;visibility:visible;mso-wrap-style:square;mso-width-percent:0;mso-height-percent:0;mso-wrap-distance-left:9pt;mso-wrap-distance-top:0;mso-wrap-distance-right:9pt;mso-wrap-distance-bottom:0;mso-position-horizontal:absolute;mso-position-horizontal-relative:text;mso-position-vertical:absolute;mso-position-vertical-relative:text;mso-width-percent:0;mso-height-percent:0;mso-width-relative:margin;mso-height-relative:margin" o:gfxdata="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" strokecolor="#94b64e [3046]">
+              <v:shape w14:anchorId="5A7E649C" id="Straight Arrow Connector 23" o:spid="_x0000_s1026" type="#_x0000_t32" style="position:absolute;margin-left:12.25pt;margin-top:257.65pt;width:93.05pt;height:0;z-index:251694080;visibility:visible;mso-wrap-style:square;mso-width-percent:0;mso-height-percent:0;mso-wrap-distance-left:9pt;mso-wrap-distance-top:0;mso-wrap-distance-right:9pt;mso-wrap-distance-bottom:0;mso-position-horizontal:absolute;mso-position-horizontal-relative:text;mso-position-vertical:absolute;mso-position-vertical-relative:text;mso-width-percent:0;mso-height-percent:0;mso-width-relative:margin;mso-height-relative:margin" o:gfxdata="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" strokecolor="#94b64e [3046]">
                 <v:stroke endarrow="open"/>
               </v:shape>
             </w:pict>
@@ -1285,7 +1291,7 @@
           </mc:Choice>
           <mc:Fallback>
             <w:pict>
-              <v:shape w14:anchorId="25B4FDFD" id="Straight Arrow Connector 19" o:spid="_x0000_s1026" type="#_x0000_t32" style="position:absolute;margin-left:262.2pt;margin-top:119.8pt;width:55.05pt;height:0;flip:x;z-index:251687936;visibility:visible;mso-wrap-style:square;mso-width-percent:0;mso-height-percent:0;mso-wrap-distance-left:9pt;mso-wrap-distance-top:0;mso-wrap-distance-right:9pt;mso-wrap-distance-bottom:0;mso-position-horizontal:absolute;mso-position-horizontal-relative:text;mso-position-vertical:absolute;mso-position-vertical-relative:text;mso-width-percent:0;mso-height-percent:0;mso-width-relative:margin;mso-height-relative:margin" o:gfxdata="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" strokecolor="#4579b8 [3044]">
+              <v:shape w14:anchorId="7B4F7356" id="Straight Arrow Connector 19" o:spid="_x0000_s1026" type="#_x0000_t32" style="position:absolute;margin-left:262.2pt;margin-top:119.8pt;width:55.05pt;height:0;flip:x;z-index:251687936;visibility:visible;mso-wrap-style:square;mso-width-percent:0;mso-height-percent:0;mso-wrap-distance-left:9pt;mso-wrap-distance-top:0;mso-wrap-distance-right:9pt;mso-wrap-distance-bottom:0;mso-position-horizontal:absolute;mso-position-horizontal-relative:text;mso-position-vertical:absolute;mso-position-vertical-relative:text;mso-width-percent:0;mso-height-percent:0;mso-width-relative:margin;mso-height-relative:margin" o:gfxdata="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" strokecolor="#4579b8 [3044]">
                 <v:stroke endarrow="open"/>
               </v:shape>
             </w:pict>
@@ -1358,7 +1364,7 @@
           </mc:Choice>
           <mc:Fallback>
             <w:pict>
-              <v:shape w14:anchorId="0AB15878" id="Straight Arrow Connector 18" o:spid="_x0000_s1026" type="#_x0000_t32" style="position:absolute;margin-left:262.2pt;margin-top:51.15pt;width:55pt;height:0;flip:x;z-index:251685888;visibility:visible;mso-wrap-style:square;mso-width-percent:0;mso-height-percent:0;mso-wrap-distance-left:9pt;mso-wrap-distance-top:0;mso-wrap-distance-right:9pt;mso-wrap-distance-bottom:0;mso-position-horizontal:absolute;mso-position-horizontal-relative:text;mso-position-vertical:absolute;mso-position-vertical-relative:text;mso-width-percent:0;mso-height-percent:0;mso-width-relative:margin;mso-height-relative:margin" o:gfxdata="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" strokecolor="#4579b8 [3044]">
+              <v:shape w14:anchorId="4414731A" id="Straight Arrow Connector 18" o:spid="_x0000_s1026" type="#_x0000_t32" style="position:absolute;margin-left:262.2pt;margin-top:51.15pt;width:55pt;height:0;flip:x;z-index:251685888;visibility:visible;mso-wrap-style:square;mso-width-percent:0;mso-height-percent:0;mso-wrap-distance-left:9pt;mso-wrap-distance-top:0;mso-wrap-distance-right:9pt;mso-wrap-distance-bottom:0;mso-position-horizontal:absolute;mso-position-horizontal-relative:text;mso-position-vertical:absolute;mso-position-vertical-relative:text;mso-width-percent:0;mso-height-percent:0;mso-width-relative:margin;mso-height-relative:margin" o:gfxdata="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" strokecolor="#4579b8 [3044]">
                 <v:stroke endarrow="open"/>
               </v:shape>
             </w:pict>
@@ -1651,7 +1657,7 @@
           </mc:Choice>
           <mc:Fallback>
             <w:pict>
-              <v:shape w14:anchorId="6CD904BF" id="Straight Arrow Connector 7" o:spid="_x0000_s1026" type="#_x0000_t32" style="position:absolute;margin-left:105.3pt;margin-top:51.2pt;width:63.85pt;height:0;z-index:251670528;visibility:visible;mso-wrap-style:square;mso-width-percent:0;mso-height-percent:0;mso-wrap-distance-left:9pt;mso-wrap-distance-top:0;mso-wrap-distance-right:9pt;mso-wrap-distance-bottom:0;mso-position-horizontal:absolute;mso-position-horizontal-relative:text;mso-position-vertical:absolute;mso-position-vertical-relative:text;mso-width-percent:0;mso-height-percent:0;mso-width-relative:margin;mso-height-relative:margin" o:gfxdata="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" strokecolor="#4579b8 [3044]">
+              <v:shape w14:anchorId="49C7B43F" id="Straight Arrow Connector 7" o:spid="_x0000_s1026" type="#_x0000_t32" style="position:absolute;margin-left:105.3pt;margin-top:51.2pt;width:63.85pt;height:0;z-index:251670528;visibility:visible;mso-wrap-style:square;mso-width-percent:0;mso-height-percent:0;mso-wrap-distance-left:9pt;mso-wrap-distance-top:0;mso-wrap-distance-right:9pt;mso-wrap-distance-bottom:0;mso-position-horizontal:absolute;mso-position-horizontal-relative:text;mso-position-vertical:absolute;mso-position-vertical-relative:text;mso-width-percent:0;mso-height-percent:0;mso-width-relative:margin;mso-height-relative:margin" o:gfxdata="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" strokecolor="#4579b8 [3044]">
                 <v:stroke endarrow="open"/>
               </v:shape>
             </w:pict>
@@ -1835,7 +1841,7 @@
           </mc:Choice>
           <mc:Fallback>
             <w:pict>
-              <v:shape w14:anchorId="23734CB8" id="Straight Arrow Connector 8" o:spid="_x0000_s1026" type="#_x0000_t32" style="position:absolute;margin-left:105.3pt;margin-top:119.8pt;width:63.8pt;height:0;z-index:251672576;visibility:visible;mso-wrap-style:square;mso-width-percent:0;mso-height-percent:0;mso-wrap-distance-left:9pt;mso-wrap-distance-top:0;mso-wrap-distance-right:9pt;mso-wrap-distance-bottom:0;mso-position-horizontal:absolute;mso-position-horizontal-relative:text;mso-position-vertical:absolute;mso-position-vertical-relative:text;mso-width-percent:0;mso-height-percent:0;mso-width-relative:margin;mso-height-relative:margin" o:gfxdata="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" strokecolor="#4579b8 [3044]">
+              <v:shape w14:anchorId="57FC5BB1" id="Straight Arrow Connector 8" o:spid="_x0000_s1026" type="#_x0000_t32" style="position:absolute;margin-left:105.3pt;margin-top:119.8pt;width:63.8pt;height:0;z-index:251672576;visibility:visible;mso-wrap-style:square;mso-width-percent:0;mso-height-percent:0;mso-wrap-distance-left:9pt;mso-wrap-distance-top:0;mso-wrap-distance-right:9pt;mso-wrap-distance-bottom:0;mso-position-horizontal:absolute;mso-position-horizontal-relative:text;mso-position-vertical:absolute;mso-position-vertical-relative:text;mso-width-percent:0;mso-height-percent:0;mso-width-relative:margin;mso-height-relative:margin" o:gfxdata="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" strokecolor="#4579b8 [3044]">
                 <v:stroke endarrow="open"/>
               </v:shape>
             </w:pict>
@@ -1908,7 +1914,7 @@
           </mc:Choice>
           <mc:Fallback>
             <w:pict>
-              <v:shape w14:anchorId="0EFCACCE" id="Straight Arrow Connector 9" o:spid="_x0000_s1026" type="#_x0000_t32" style="position:absolute;margin-left:105.3pt;margin-top:156.45pt;width:63.8pt;height:27.2pt;flip:y;z-index:251674624;visibility:visible;mso-wrap-style:square;mso-width-percent:0;mso-height-percent:0;mso-wrap-distance-left:9pt;mso-wrap-distance-top:0;mso-wrap-distance-right:9pt;mso-wrap-distance-bottom:0;mso-position-horizontal:absolute;mso-position-horizontal-relative:text;mso-position-vertical:absolute;mso-position-vertical-relative:text;mso-width-percent:0;mso-height-percent:0;mso-width-relative:margin;mso-height-relative:margin" o:gfxdata="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" strokecolor="#4579b8 [3044]">
+              <v:shape w14:anchorId="3D4EC7EA" id="Straight Arrow Connector 9" o:spid="_x0000_s1026" type="#_x0000_t32" style="position:absolute;margin-left:105.3pt;margin-top:156.45pt;width:63.8pt;height:27.2pt;flip:y;z-index:251674624;visibility:visible;mso-wrap-style:square;mso-width-percent:0;mso-height-percent:0;mso-wrap-distance-left:9pt;mso-wrap-distance-top:0;mso-wrap-distance-right:9pt;mso-wrap-distance-bottom:0;mso-position-horizontal:absolute;mso-position-horizontal-relative:text;mso-position-vertical:absolute;mso-position-vertical-relative:text;mso-width-percent:0;mso-height-percent:0;mso-width-relative:margin;mso-height-relative:margin" o:gfxdata="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" strokecolor="#4579b8 [3044]">
                 <v:stroke endarrow="open"/>
               </v:shape>
             </w:pict>
@@ -2237,6 +2243,8 @@
       <w:r>
         <w:br w:type="page"/>
       </w:r>
+      <w:bookmarkStart w:id="0" w:name="_GoBack"/>
+      <w:bookmarkEnd w:id="0"/>
     </w:p>
     <w:p>
       <w:pPr>
@@ -2395,7 +2403,31 @@
         <w:rPr>
           <w:rFonts w:ascii="Arial" w:hAnsi="Arial" w:cs="Arial"/>
         </w:rPr>
-        <w:t>k field. As far as the human resources are concerned there are twenty employees, four of them are doing office work, fifteen specialists doing the field work and the manager. The company is using the latest technology available on the market enabling them to provide high quality 4k television, ultra fast internet and HD voice telephone services.</w:t>
+        <w:t>k field. As far as the human resources are concerned there are twenty employees, four of them are doing office work, fifteen specialists doing the field work and the manager. The company is using the latest technology available on the market enabling</w:t>
+      </w:r>
+      <w:r>
+        <w:rPr>
+          <w:rFonts w:ascii="Arial" w:hAnsi="Arial" w:cs="Arial"/>
+        </w:rPr>
+        <w:t xml:space="preserve"> them to provide high quality</w:t>
+      </w:r>
+      <w:r>
+        <w:rPr>
+          <w:rFonts w:ascii="Arial" w:hAnsi="Arial" w:cs="Arial"/>
+        </w:rPr>
+        <w:t xml:space="preserve"> television, </w:t>
+      </w:r>
+      <w:r>
+        <w:rPr>
+          <w:rFonts w:ascii="Arial" w:hAnsi="Arial" w:cs="Arial"/>
+        </w:rPr>
+        <w:t>ultra-fast</w:t>
+      </w:r>
+      <w:r>
+        <w:rPr>
+          <w:rFonts w:ascii="Arial" w:hAnsi="Arial" w:cs="Arial"/>
+        </w:rPr>
+        <w:t xml:space="preserve"> internet and HD voice telephone services.</w:t>
       </w:r>
     </w:p>
     <w:p>
@@ -2580,8 +2612,6 @@
                 <w:t>The company’s value chain. Source Porter (1985)</w:t>
               </w:r>
             </w:p>
-            <w:bookmarkStart w:id="0" w:name="_GoBack" w:displacedByCustomXml="next"/>
-            <w:bookmarkEnd w:id="0" w:displacedByCustomXml="next"/>
           </w:sdtContent>
         </w:sdt>
       </w:sdtContent>
@@ -3513,7 +3543,7 @@
 </file>
 
 <file path=customXml/itemProps1.xml><?xml version="1.0" encoding="utf-8"?>
-<ds:datastoreItem xmlns:ds="http://schemas.openxmlformats.org/officeDocument/2006/customXml" ds:itemID="{2A2849B0-771B-4157-A0FE-DB1B105FF069}">
+<ds:datastoreItem xmlns:ds="http://schemas.openxmlformats.org/officeDocument/2006/customXml" ds:itemID="{F46DCADF-1027-4EC9-BA09-3FBAECB0898D}">
   <ds:schemaRefs>
     <ds:schemaRef ds:uri="http://schemas.openxmlformats.org/officeDocument/2006/bibliography"/>
   </ds:schemaRefs>

</xml_diff>